<commit_message>
Creazione struttura consegna e release
</commit_message>
<xml_diff>
--- a/InternalWorkProduct/ComponentiRAD/Documenti/PS_YouLearn.docx
+++ b/InternalWorkProduct/ComponentiRAD/Documenti/PS_YouLearn.docx
@@ -72,7 +72,7 @@
                             <w:txbxContent>
                               <w:p>
                                 <w:pPr>
-                                  <w:pStyle w:val="Title"/>
+                                  <w:pStyle w:val="Titolo"/>
                                   <w:rPr>
                                     <w:color w:val="0070C0"/>
                                   </w:rPr>
@@ -101,7 +101,7 @@
                               </w:p>
                               <w:p>
                                 <w:pPr>
-                                  <w:pStyle w:val="Subtitle"/>
+                                  <w:pStyle w:val="Sottotitolo"/>
                                 </w:pPr>
                                 <w:sdt>
                                   <w:sdtPr>
@@ -145,12 +145,12 @@
                     <v:stroke joinstyle="miter"/>
                     <v:path gradientshapeok="t" o:connecttype="rect"/>
                   </v:shapetype>
-                  <v:shape id="Casella di testo 2" o:spid="_x0000_s1026" type="#_x0000_t202" alt="Casella di testo in cui sono visualizzati titolo e sottotitolo del documento" style="position:absolute;margin-left:159.6pt;margin-top:200.85pt;width:308.35pt;height:231.35pt;z-index:251659264;visibility:visible;mso-wrap-style:square;mso-width-percent:0;mso-height-percent:0;mso-wrap-distance-left:9pt;mso-wrap-distance-top:0;mso-wrap-distance-right:9pt;mso-wrap-distance-bottom:0;mso-position-horizontal:absolute;mso-position-horizontal-relative:margin;mso-position-vertical:absolute;mso-position-vertical-relative:margin;mso-width-percent:0;mso-height-percent:0;mso-width-relative:margin;mso-height-relative:margin;v-text-anchor:top" o:gfxdata="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" filled="f" stroked="f" strokeweight=".5pt">
+                  <v:shape id="Casella di testo 2" o:spid="_x0000_s1026" type="#_x0000_t202" alt="Casella di testo in cui sono visualizzati titolo e sottotitolo del documento" style="position:absolute;margin-left:159.6pt;margin-top:200.85pt;width:308.35pt;height:231.35pt;z-index:251659264;visibility:visible;mso-wrap-style:square;mso-width-percent:0;mso-height-percent:0;mso-wrap-distance-left:9pt;mso-wrap-distance-top:0;mso-wrap-distance-right:9pt;mso-wrap-distance-bottom:0;mso-position-horizontal:absolute;mso-position-horizontal-relative:margin;mso-position-vertical:absolute;mso-position-vertical-relative:margin;mso-width-percent:0;mso-height-percent:0;mso-width-relative:margin;mso-height-relative:margin;v-text-anchor:top" o:gfxdata="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" filled="f" stroked="f" strokeweight=".5pt">
                     <v:textbox inset="0,0,0,0">
                       <w:txbxContent>
                         <w:p>
                           <w:pPr>
-                            <w:pStyle w:val="Title"/>
+                            <w:pStyle w:val="Titolo"/>
                             <w:rPr>
                               <w:color w:val="0070C0"/>
                             </w:rPr>
@@ -179,7 +179,7 @@
                         </w:p>
                         <w:p>
                           <w:pPr>
-                            <w:pStyle w:val="Subtitle"/>
+                            <w:pStyle w:val="Sottotitolo"/>
                           </w:pPr>
                           <w:sdt>
                             <w:sdtPr>
@@ -300,10 +300,10 @@
                                   <w:tblDescription w:val="Informazioni sul contatto della società"/>
                                 </w:tblPr>
                                 <w:tblGrid>
-                                  <w:gridCol w:w="2396"/>
-                                  <w:gridCol w:w="404"/>
-                                  <w:gridCol w:w="2405"/>
-                                  <w:gridCol w:w="403"/>
+                                  <w:gridCol w:w="2480"/>
+                                  <w:gridCol w:w="418"/>
+                                  <w:gridCol w:w="2489"/>
+                                  <w:gridCol w:w="417"/>
                                 </w:tblGrid>
                                 <w:tr>
                                   <w:trPr>
@@ -405,11 +405,7 @@
               </mc:Choice>
               <mc:Fallback>
                 <w:pict>
-                  <v:shapetype w14:anchorId="089F89EC" id="_x0000_t202" coordsize="21600,21600" o:spt="202" path="m,l,21600r21600,l21600,xe">
-                    <v:stroke joinstyle="miter"/>
-                    <v:path gradientshapeok="t" o:connecttype="rect"/>
-                  </v:shapetype>
-                  <v:shape id="Casella di testo 1" o:spid="_x0000_s1027" type="#_x0000_t202" alt="Casella di testo in cui sono visualizzate le informazioni sul contatto della società" style="position:absolute;margin-left:416.8pt;margin-top:0;width:468pt;height:48.95pt;z-index:251661312;visibility:visible;mso-wrap-style:square;mso-width-percent:1000;mso-height-percent:0;mso-wrap-distance-left:9pt;mso-wrap-distance-top:0;mso-wrap-distance-right:9pt;mso-wrap-distance-bottom:0;mso-position-horizontal:right;mso-position-horizontal-relative:margin;mso-position-vertical:bottom;mso-position-vertical-relative:margin;mso-width-percent:1000;mso-height-percent:0;mso-width-relative:margin;mso-height-relative:margin;v-text-anchor:middle" o:gfxdata="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" fillcolor="#0070c0" stroked="f" strokeweight=".5pt">
+                  <v:shape w14:anchorId="089F89EC" id="Casella di testo 1" o:spid="_x0000_s1027" type="#_x0000_t202" alt="Casella di testo in cui sono visualizzate le informazioni sul contatto della società" style="position:absolute;margin-left:416.8pt;margin-top:0;width:468pt;height:48.95pt;z-index:251661312;visibility:visible;mso-wrap-style:square;mso-width-percent:1000;mso-height-percent:0;mso-wrap-distance-left:9pt;mso-wrap-distance-top:0;mso-wrap-distance-right:9pt;mso-wrap-distance-bottom:0;mso-position-horizontal:right;mso-position-horizontal-relative:margin;mso-position-vertical:bottom;mso-position-vertical-relative:margin;mso-width-percent:1000;mso-height-percent:0;mso-width-relative:margin;mso-height-relative:margin;v-text-anchor:middle" o:gfxdata="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" fillcolor="#0070c0" stroked="f" strokeweight=".5pt">
                     <v:textbox inset="12.96pt,0,12.96pt,0">
                       <w:txbxContent>
                         <w:tbl>
@@ -423,10 +419,10 @@
                             <w:tblDescription w:val="Informazioni sul contatto della società"/>
                           </w:tblPr>
                           <w:tblGrid>
-                            <w:gridCol w:w="2396"/>
-                            <w:gridCol w:w="404"/>
-                            <w:gridCol w:w="2405"/>
-                            <w:gridCol w:w="403"/>
+                            <w:gridCol w:w="2480"/>
+                            <w:gridCol w:w="418"/>
+                            <w:gridCol w:w="2489"/>
+                            <w:gridCol w:w="417"/>
                           </w:tblGrid>
                           <w:tr>
                             <w:trPr>
@@ -2074,7 +2070,7 @@
           <w:sdtContent>
             <w:p>
               <w:pPr>
-                <w:pStyle w:val="TOCHeading"/>
+                <w:pStyle w:val="Titolosommario"/>
                 <w:spacing w:after="0"/>
                 <w:rPr>
                   <w:lang w:val="it-IT"/>
@@ -2097,7 +2093,7 @@
             </w:p>
             <w:p>
               <w:pPr>
-                <w:pStyle w:val="TOC1"/>
+                <w:pStyle w:val="Sommario1"/>
                 <w:rPr>
                   <w:color w:val="auto"/>
                   <w:sz w:val="22"/>
@@ -2117,13 +2113,13 @@
               <w:hyperlink w:anchor="_Toc433975253" w:history="1">
                 <w:r>
                   <w:rPr>
-                    <w:rStyle w:val="Hyperlink"/>
+                    <w:rStyle w:val="Collegamentoipertestuale"/>
                   </w:rPr>
                   <w:t xml:space="preserve">1. </w:t>
                 </w:r>
                 <w:r>
                   <w:rPr>
-                    <w:rStyle w:val="Hyperlink"/>
+                    <w:rStyle w:val="Collegamentoipertestuale"/>
                   </w:rPr>
                   <w:t>Problema</w:t>
                 </w:r>
@@ -2172,7 +2168,7 @@
             </w:p>
             <w:p>
               <w:pPr>
-                <w:pStyle w:val="TOC1"/>
+                <w:pStyle w:val="Sommario1"/>
                 <w:rPr>
                   <w:color w:val="auto"/>
                   <w:sz w:val="22"/>
@@ -2183,13 +2179,13 @@
               <w:hyperlink w:anchor="_Toc433975260" w:history="1">
                 <w:r>
                   <w:rPr>
-                    <w:rStyle w:val="Hyperlink"/>
+                    <w:rStyle w:val="Collegamentoipertestuale"/>
                   </w:rPr>
                   <w:t xml:space="preserve">2. </w:t>
                 </w:r>
                 <w:r>
                   <w:rPr>
-                    <w:rStyle w:val="Hyperlink"/>
+                    <w:rStyle w:val="Collegamentoipertestuale"/>
                   </w:rPr>
                   <w:t>Obiettivi</w:t>
                 </w:r>
@@ -2226,7 +2222,7 @@
                   <w:rPr>
                     <w:webHidden/>
                   </w:rPr>
-                  <w:t>3</w:t>
+                  <w:t>18</w:t>
                 </w:r>
                 <w:r>
                   <w:rPr>
@@ -2238,7 +2234,7 @@
             </w:p>
             <w:p>
               <w:pPr>
-                <w:pStyle w:val="TOC1"/>
+                <w:pStyle w:val="Sommario1"/>
                 <w:rPr>
                   <w:color w:val="auto"/>
                   <w:sz w:val="22"/>
@@ -2249,13 +2245,13 @@
               <w:hyperlink w:anchor="_Toc433975261" w:history="1">
                 <w:r>
                   <w:rPr>
-                    <w:rStyle w:val="Hyperlink"/>
+                    <w:rStyle w:val="Collegamentoipertestuale"/>
                   </w:rPr>
                   <w:t>3. S</w:t>
                 </w:r>
                 <w:r>
                   <w:rPr>
-                    <w:rStyle w:val="Hyperlink"/>
+                    <w:rStyle w:val="Collegamentoipertestuale"/>
                   </w:rPr>
                   <w:t>cenari</w:t>
                 </w:r>
@@ -2281,18 +2277,15 @@
                   <w:rPr>
                     <w:webHidden/>
                   </w:rPr>
-                </w:r>
-                <w:r>
-                  <w:rPr>
-                    <w:webHidden/>
-                  </w:rPr>
                   <w:fldChar w:fldCharType="separate"/>
                 </w:r>
                 <w:r>
                   <w:rPr>
+                    <w:b w:val="0"/>
+                    <w:bCs w:val="0"/>
                     <w:webHidden/>
                   </w:rPr>
-                  <w:t>3</w:t>
+                  <w:t>Errore. Il segnalibro non è definito.</w:t>
                 </w:r>
                 <w:r>
                   <w:rPr>
@@ -2304,7 +2297,7 @@
             </w:p>
             <w:p>
               <w:pPr>
-                <w:pStyle w:val="TOC2"/>
+                <w:pStyle w:val="Sommario2"/>
                 <w:rPr>
                   <w:noProof/>
                   <w:color w:val="auto"/>
@@ -2314,7 +2307,7 @@
               <w:hyperlink w:anchor="_Toc433975262" w:history="1">
                 <w:r>
                   <w:rPr>
-                    <w:rStyle w:val="Hyperlink"/>
+                    <w:rStyle w:val="Collegamentoipertestuale"/>
                     <w:noProof/>
                     <w:lang w:val="it-IT"/>
                   </w:rPr>
@@ -2322,7 +2315,7 @@
                 </w:r>
                 <w:r>
                   <w:rPr>
-                    <w:rStyle w:val="Hyperlink"/>
+                    <w:rStyle w:val="Collegamentoipertestuale"/>
                     <w:noProof/>
                     <w:lang w:val="it-IT"/>
                   </w:rPr>
@@ -2330,7 +2323,7 @@
                 </w:r>
                 <w:r>
                   <w:rPr>
-                    <w:rStyle w:val="Hyperlink"/>
+                    <w:rStyle w:val="Collegamentoipertestuale"/>
                     <w:noProof/>
                     <w:lang w:val="it-IT"/>
                   </w:rPr>
@@ -2339,7 +2332,7 @@
               </w:hyperlink>
               <w:r>
                 <w:rPr>
-                  <w:rStyle w:val="Hyperlink"/>
+                  <w:rStyle w:val="Collegamentoipertestuale"/>
                   <w:noProof/>
                   <w:u w:val="none"/>
                   <w:lang w:val="it-IT"/>
@@ -2348,7 +2341,7 @@
               </w:r>
               <w:r>
                 <w:rPr>
-                  <w:rStyle w:val="Hyperlink"/>
+                  <w:rStyle w:val="Collegamentoipertestuale"/>
                   <w:noProof/>
                   <w:u w:val="none"/>
                   <w:lang w:val="it-IT"/>
@@ -2357,7 +2350,7 @@
               </w:r>
               <w:r>
                 <w:rPr>
-                  <w:rStyle w:val="Hyperlink"/>
+                  <w:rStyle w:val="Collegamentoipertestuale"/>
                   <w:noProof/>
                   <w:u w:val="none"/>
                   <w:lang w:val="it-IT"/>
@@ -2366,7 +2359,7 @@
               </w:r>
               <w:r>
                 <w:rPr>
-                  <w:rStyle w:val="Hyperlink"/>
+                  <w:rStyle w:val="Collegamentoipertestuale"/>
                   <w:noProof/>
                   <w:u w:val="none"/>
                   <w:lang w:val="it-IT"/>
@@ -2376,7 +2369,7 @@
             </w:p>
             <w:p>
               <w:pPr>
-                <w:pStyle w:val="TOC2"/>
+                <w:pStyle w:val="Sommario2"/>
                 <w:rPr>
                   <w:noProof/>
                   <w:color w:val="auto"/>
@@ -2386,7 +2379,7 @@
               <w:hyperlink w:anchor="_Toc433975263" w:history="1">
                 <w:r>
                   <w:rPr>
-                    <w:rStyle w:val="Hyperlink"/>
+                    <w:rStyle w:val="Collegamentoipertestuale"/>
                     <w:noProof/>
                     <w:lang w:val="it-IT"/>
                   </w:rPr>
@@ -2394,7 +2387,7 @@
                 </w:r>
                 <w:r>
                   <w:rPr>
-                    <w:rStyle w:val="Hyperlink"/>
+                    <w:rStyle w:val="Collegamentoipertestuale"/>
                     <w:noProof/>
                     <w:lang w:val="it-IT"/>
                   </w:rPr>
@@ -2402,7 +2395,7 @@
                 </w:r>
                 <w:r>
                   <w:rPr>
-                    <w:rStyle w:val="Hyperlink"/>
+                    <w:rStyle w:val="Collegamentoipertestuale"/>
                     <w:noProof/>
                     <w:lang w:val="it-IT"/>
                   </w:rPr>
@@ -2411,7 +2404,7 @@
               </w:hyperlink>
               <w:r>
                 <w:rPr>
-                  <w:rStyle w:val="Hyperlink"/>
+                  <w:rStyle w:val="Collegamentoipertestuale"/>
                   <w:noProof/>
                   <w:u w:val="none"/>
                   <w:lang w:val="it-IT"/>
@@ -2420,7 +2413,7 @@
               </w:r>
               <w:r>
                 <w:rPr>
-                  <w:rStyle w:val="Hyperlink"/>
+                  <w:rStyle w:val="Collegamentoipertestuale"/>
                   <w:noProof/>
                   <w:u w:val="none"/>
                   <w:lang w:val="it-IT"/>
@@ -2429,7 +2422,7 @@
               </w:r>
               <w:r>
                 <w:rPr>
-                  <w:rStyle w:val="Hyperlink"/>
+                  <w:rStyle w:val="Collegamentoipertestuale"/>
                   <w:noProof/>
                   <w:u w:val="none"/>
                   <w:lang w:val="it-IT"/>
@@ -2438,7 +2431,7 @@
               </w:r>
               <w:r>
                 <w:rPr>
-                  <w:rStyle w:val="Hyperlink"/>
+                  <w:rStyle w:val="Collegamentoipertestuale"/>
                   <w:noProof/>
                   <w:u w:val="none"/>
                   <w:lang w:val="it-IT"/>
@@ -2447,7 +2440,7 @@
               </w:r>
               <w:r>
                 <w:rPr>
-                  <w:rStyle w:val="Hyperlink"/>
+                  <w:rStyle w:val="Collegamentoipertestuale"/>
                   <w:noProof/>
                   <w:lang w:val="it-IT"/>
                 </w:rPr>
@@ -2456,7 +2449,7 @@
             </w:p>
             <w:p>
               <w:pPr>
-                <w:pStyle w:val="TOC2"/>
+                <w:pStyle w:val="Sommario2"/>
                 <w:rPr>
                   <w:noProof/>
                   <w:color w:val="auto"/>
@@ -2466,7 +2459,7 @@
               <w:hyperlink w:anchor="_Toc433975265" w:history="1">
                 <w:r>
                   <w:rPr>
-                    <w:rStyle w:val="Hyperlink"/>
+                    <w:rStyle w:val="Collegamentoipertestuale"/>
                     <w:noProof/>
                     <w:lang w:val="it-IT"/>
                   </w:rPr>
@@ -2474,7 +2467,7 @@
                 </w:r>
                 <w:r>
                   <w:rPr>
-                    <w:rStyle w:val="Hyperlink"/>
+                    <w:rStyle w:val="Collegamentoipertestuale"/>
                     <w:noProof/>
                     <w:lang w:val="it-IT"/>
                   </w:rPr>
@@ -2482,7 +2475,7 @@
                 </w:r>
                 <w:r>
                   <w:rPr>
-                    <w:rStyle w:val="Hyperlink"/>
+                    <w:rStyle w:val="Collegamentoipertestuale"/>
                     <w:noProof/>
                     <w:lang w:val="it-IT"/>
                   </w:rPr>
@@ -2491,7 +2484,7 @@
               </w:hyperlink>
               <w:r>
                 <w:rPr>
-                  <w:rStyle w:val="Hyperlink"/>
+                  <w:rStyle w:val="Collegamentoipertestuale"/>
                   <w:noProof/>
                   <w:u w:val="none"/>
                   <w:lang w:val="it-IT"/>
@@ -2500,7 +2493,7 @@
               </w:r>
               <w:r>
                 <w:rPr>
-                  <w:rStyle w:val="Hyperlink"/>
+                  <w:rStyle w:val="Collegamentoipertestuale"/>
                   <w:noProof/>
                   <w:u w:val="none"/>
                   <w:lang w:val="it-IT"/>
@@ -2509,7 +2502,7 @@
               </w:r>
               <w:r>
                 <w:rPr>
-                  <w:rStyle w:val="Hyperlink"/>
+                  <w:rStyle w:val="Collegamentoipertestuale"/>
                   <w:noProof/>
                   <w:u w:val="none"/>
                   <w:lang w:val="it-IT"/>
@@ -2519,18 +2512,18 @@
             </w:p>
             <w:p>
               <w:pPr>
-                <w:pStyle w:val="TOC1"/>
+                <w:pStyle w:val="Sommario1"/>
               </w:pPr>
               <w:hyperlink w:anchor="_Toc433975266" w:history="1">
                 <w:r>
                   <w:rPr>
-                    <w:rStyle w:val="Hyperlink"/>
+                    <w:rStyle w:val="Collegamentoipertestuale"/>
                   </w:rPr>
                   <w:t xml:space="preserve">4. </w:t>
                 </w:r>
                 <w:r>
                   <w:rPr>
-                    <w:rStyle w:val="Hyperlink"/>
+                    <w:rStyle w:val="Collegamentoipertestuale"/>
                   </w:rPr>
                   <w:t>Requisiti Funzionali</w:t>
                 </w:r>
@@ -2556,18 +2549,15 @@
                   <w:rPr>
                     <w:webHidden/>
                   </w:rPr>
-                </w:r>
-                <w:r>
-                  <w:rPr>
-                    <w:webHidden/>
-                  </w:rPr>
                   <w:fldChar w:fldCharType="separate"/>
                 </w:r>
                 <w:r>
                   <w:rPr>
+                    <w:b w:val="0"/>
+                    <w:bCs w:val="0"/>
                     <w:webHidden/>
                   </w:rPr>
-                  <w:t>3</w:t>
+                  <w:t>Errore. Il segnalibro non è definito.</w:t>
                 </w:r>
                 <w:r>
                   <w:rPr>
@@ -2579,7 +2569,7 @@
             </w:p>
             <w:p>
               <w:pPr>
-                <w:pStyle w:val="TOC1"/>
+                <w:pStyle w:val="Sommario1"/>
                 <w:rPr>
                   <w:color w:val="auto"/>
                   <w:sz w:val="22"/>
@@ -2590,13 +2580,13 @@
               <w:hyperlink w:anchor="_Toc433975266" w:history="1">
                 <w:r>
                   <w:rPr>
-                    <w:rStyle w:val="Hyperlink"/>
+                    <w:rStyle w:val="Collegamentoipertestuale"/>
                   </w:rPr>
                   <w:t xml:space="preserve">4. </w:t>
                 </w:r>
                 <w:r>
                   <w:rPr>
-                    <w:rStyle w:val="Hyperlink"/>
+                    <w:rStyle w:val="Collegamentoipertestuale"/>
                   </w:rPr>
                   <w:t>Requisiti Non Funzionali</w:t>
                 </w:r>
@@ -2622,18 +2612,15 @@
                   <w:rPr>
                     <w:webHidden/>
                   </w:rPr>
-                </w:r>
-                <w:r>
-                  <w:rPr>
-                    <w:webHidden/>
-                  </w:rPr>
                   <w:fldChar w:fldCharType="separate"/>
                 </w:r>
                 <w:r>
                   <w:rPr>
+                    <w:b w:val="0"/>
+                    <w:bCs w:val="0"/>
                     <w:webHidden/>
                   </w:rPr>
-                  <w:t>3</w:t>
+                  <w:t>Errore. Il segnalibro non è definito.</w:t>
                 </w:r>
                 <w:r>
                   <w:rPr>
@@ -2645,7 +2632,7 @@
             </w:p>
             <w:p>
               <w:pPr>
-                <w:pStyle w:val="TOC1"/>
+                <w:pStyle w:val="Sommario1"/>
                 <w:rPr>
                   <w:color w:val="auto"/>
                   <w:sz w:val="22"/>
@@ -2656,13 +2643,13 @@
               <w:hyperlink w:anchor="_Toc433975266" w:history="1">
                 <w:r>
                   <w:rPr>
-                    <w:rStyle w:val="Hyperlink"/>
+                    <w:rStyle w:val="Collegamentoipertestuale"/>
                   </w:rPr>
                   <w:t xml:space="preserve">4. </w:t>
                 </w:r>
                 <w:r>
                   <w:rPr>
-                    <w:rStyle w:val="Hyperlink"/>
+                    <w:rStyle w:val="Collegamentoipertestuale"/>
                   </w:rPr>
                   <w:t>Target Environment</w:t>
                 </w:r>
@@ -2688,18 +2675,15 @@
                   <w:rPr>
                     <w:webHidden/>
                   </w:rPr>
-                </w:r>
-                <w:r>
-                  <w:rPr>
-                    <w:webHidden/>
-                  </w:rPr>
                   <w:fldChar w:fldCharType="separate"/>
                 </w:r>
                 <w:r>
                   <w:rPr>
+                    <w:b w:val="0"/>
+                    <w:bCs w:val="0"/>
                     <w:webHidden/>
                   </w:rPr>
-                  <w:t>3</w:t>
+                  <w:t>Errore. Il segnalibro non è definito.</w:t>
                 </w:r>
                 <w:r>
                   <w:rPr>
@@ -2711,7 +2695,7 @@
             </w:p>
             <w:p>
               <w:pPr>
-                <w:pStyle w:val="TOC1"/>
+                <w:pStyle w:val="Sommario1"/>
                 <w:rPr>
                   <w:color w:val="auto"/>
                   <w:sz w:val="22"/>
@@ -2722,13 +2706,13 @@
               <w:hyperlink w:anchor="_Toc433975266" w:history="1">
                 <w:r>
                   <w:rPr>
-                    <w:rStyle w:val="Hyperlink"/>
+                    <w:rStyle w:val="Collegamentoipertestuale"/>
                   </w:rPr>
                   <w:t xml:space="preserve">4. </w:t>
                 </w:r>
                 <w:r>
                   <w:rPr>
-                    <w:rStyle w:val="Hyperlink"/>
+                    <w:rStyle w:val="Collegamentoipertestuale"/>
                   </w:rPr>
                   <w:t>Deliverable &amp; Deadline</w:t>
                 </w:r>
@@ -2754,18 +2738,15 @@
                   <w:rPr>
                     <w:webHidden/>
                   </w:rPr>
-                </w:r>
-                <w:r>
-                  <w:rPr>
-                    <w:webHidden/>
-                  </w:rPr>
                   <w:fldChar w:fldCharType="separate"/>
                 </w:r>
                 <w:r>
                   <w:rPr>
+                    <w:b w:val="0"/>
+                    <w:bCs w:val="0"/>
                     <w:webHidden/>
                   </w:rPr>
-                  <w:t>3</w:t>
+                  <w:t>Errore. Il segnalibro non è definito.</w:t>
                 </w:r>
                 <w:r>
                   <w:rPr>
@@ -2778,7 +2759,7 @@
             <w:p/>
             <w:p>
               <w:pPr>
-                <w:pStyle w:val="TOC2"/>
+                <w:pStyle w:val="Sommario2"/>
                 <w:ind w:left="0"/>
                 <w:rPr>
                   <w:b/>
@@ -2803,40 +2784,17 @@
         </w:sdt>
         <w:p>
           <w:pPr>
-            <w:pStyle w:val="TOCHeading"/>
+            <w:pStyle w:val="Titolosommario"/>
             <w:spacing w:after="0"/>
             <w:rPr>
               <w:lang w:val="it-IT"/>
             </w:rPr>
           </w:pPr>
         </w:p>
+        <w:bookmarkStart w:id="0" w:name="_GoBack" w:displacedByCustomXml="next"/>
+        <w:bookmarkEnd w:id="0" w:displacedByCustomXml="next"/>
       </w:sdtContent>
     </w:sdt>
-    <w:p>
-      <w:pPr>
-        <w:tabs>
-          <w:tab w:val="left" w:pos="2257"/>
-        </w:tabs>
-        <w:jc w:val="center"/>
-        <w:rPr>
-          <w:rFonts w:asciiTheme="majorHAnsi" w:eastAsiaTheme="majorEastAsia" w:hAnsiTheme="majorHAnsi" w:cstheme="majorBidi"/>
-          <w:color w:val="0070C0"/>
-          <w:sz w:val="72"/>
-          <w:szCs w:val="72"/>
-          <w:lang w:val="it-IT"/>
-        </w:rPr>
-      </w:pPr>
-      <w:r>
-        <w:rPr>
-          <w:rFonts w:asciiTheme="majorHAnsi" w:eastAsiaTheme="majorEastAsia" w:hAnsiTheme="majorHAnsi" w:cstheme="majorBidi"/>
-          <w:color w:val="0070C0"/>
-          <w:sz w:val="72"/>
-          <w:szCs w:val="72"/>
-          <w:lang w:val="it-IT"/>
-        </w:rPr>
-        <w:t>Fare Paginazione del Sommario</w:t>
-      </w:r>
-    </w:p>
     <w:p>
       <w:pPr>
         <w:tabs>
@@ -2872,19 +2830,19 @@
     </w:p>
     <w:p>
       <w:pPr>
-        <w:pStyle w:val="TOCHeading"/>
-        <w:rPr>
-          <w:lang w:val="it-IT"/>
-        </w:rPr>
-      </w:pPr>
-      <w:bookmarkStart w:id="0" w:name="_Toc433975253"/>
+        <w:pStyle w:val="Titolosommario"/>
+        <w:rPr>
+          <w:lang w:val="it-IT"/>
+        </w:rPr>
+      </w:pPr>
+      <w:bookmarkStart w:id="1" w:name="_Toc433975253"/>
       <w:r>
         <w:rPr>
           <w:lang w:val="it-IT"/>
         </w:rPr>
         <w:t xml:space="preserve">1. </w:t>
       </w:r>
-      <w:bookmarkEnd w:id="0"/>
+      <w:bookmarkEnd w:id="1"/>
       <w:r>
         <w:rPr>
           <w:lang w:val="it-IT"/>
@@ -2899,7 +2857,7 @@
           <w:lang w:val="it-IT"/>
         </w:rPr>
       </w:pPr>
-      <w:bookmarkStart w:id="1" w:name="_Toc433975255"/>
+      <w:bookmarkStart w:id="2" w:name="_Toc433975255"/>
       <w:r>
         <w:rPr>
           <w:rFonts w:cs="Calibri"/>
@@ -2939,14 +2897,14 @@
     </w:p>
     <w:p>
       <w:pPr>
-        <w:pStyle w:val="TOCHeading"/>
-        <w:rPr>
-          <w:lang w:val="it-IT"/>
-        </w:rPr>
-      </w:pPr>
-      <w:r>
-        <w:rPr>
-          <w:rStyle w:val="TitleChar"/>
+        <w:pStyle w:val="Titolosommario"/>
+        <w:rPr>
+          <w:lang w:val="it-IT"/>
+        </w:rPr>
+      </w:pPr>
+      <w:r>
+        <w:rPr>
+          <w:rStyle w:val="TitoloCarattere"/>
           <w:color w:val="0070C0"/>
           <w:sz w:val="72"/>
           <w:szCs w:val="72"/>
@@ -2954,10 +2912,10 @@
         </w:rPr>
         <w:t xml:space="preserve">2. </w:t>
       </w:r>
-      <w:bookmarkEnd w:id="1"/>
-      <w:r>
-        <w:rPr>
-          <w:rStyle w:val="TitleChar"/>
+      <w:bookmarkEnd w:id="2"/>
+      <w:r>
+        <w:rPr>
+          <w:rStyle w:val="TitoloCarattere"/>
           <w:color w:val="0070C0"/>
           <w:sz w:val="72"/>
           <w:szCs w:val="72"/>
@@ -3059,7 +3017,7 @@
     </w:p>
     <w:p>
       <w:pPr>
-        <w:pStyle w:val="TOCHeading"/>
+        <w:pStyle w:val="Titolosommario"/>
         <w:rPr>
           <w:lang w:val="it-IT"/>
         </w:rPr>
@@ -4782,7 +4740,7 @@
           <wp:inline distT="0" distB="0" distL="0" distR="0" wp14:anchorId="060299EC" wp14:editId="30E6821B">
             <wp:extent cx="4026356" cy="5080641"/>
             <wp:effectExtent l="0" t="0" r="0" b="0"/>
-            <wp:docPr id="13" name="Picture 13" descr="A screenshot of a cell phone&#13;&#10;&#13;&#10;Description automatically generated"/>
+            <wp:docPr id="13" name="Picture 13" descr="A screenshot of a cell phone&#10;&#10;Description automatically generated"/>
             <wp:cNvGraphicFramePr>
               <a:graphicFrameLocks xmlns:a="http://schemas.openxmlformats.org/drawingml/2006/main" noChangeAspect="1"/>
             </wp:cNvGraphicFramePr>
@@ -4827,23 +4785,7 @@
           <w:rFonts w:ascii="Garamond" w:hAnsi="Garamond"/>
           <w:lang w:val="it-IT"/>
         </w:rPr>
-        <w:t xml:space="preserve">Mario completa il form inserendo “Imparare il finlandese” nel campo “Inserimento Titolo corso”, “Corso per l’apprendimento rapido della lingua finlandese” nel campo “Inserimento Descrizione”, seleziona “Lingua” nel campo “Categoria”, “10/01/2019” nel campo “Scadenza iscrizione corso”, “19.99” nel campo “Prezzo”. Clicca, per ogni lezione, sul tasto “Inserisci nuova lezione” andando a selezionare il file video nella finestra del file </w:t>
-      </w:r>
-      <w:proofErr w:type="spellStart"/>
-      <w:r>
-        <w:rPr>
-          <w:rFonts w:ascii="Garamond" w:hAnsi="Garamond"/>
-          <w:lang w:val="it-IT"/>
-        </w:rPr>
-        <w:t>system</w:t>
-      </w:r>
-      <w:proofErr w:type="spellEnd"/>
-      <w:r>
-        <w:rPr>
-          <w:rFonts w:ascii="Garamond" w:hAnsi="Garamond"/>
-          <w:lang w:val="it-IT"/>
-        </w:rPr>
-        <w:t xml:space="preserve"> che si apre. Dopo avere selezionato la lezione, viene inserita una riga nella tabella “Lezione del corso” insieme ad un campo “Nome” e una barra di upload che indica lo stato di caricamento del file video e un pulsante “X” per ogni riga della tabella in modo da poter cancellare una lezione in fase di caricamento o già caricata nel sistema. Mario compie questa operazione per 5 volte andando ad inserire 5 file video con nome “</w:t>
+        <w:t>Mario completa il form inserendo “Imparare il finlandese” nel campo “Inserimento Titolo corso”, “Corso per l’apprendimento rapido della lingua finlandese” nel campo “Inserimento Descrizione”, seleziona “Lingua” nel campo “Categoria”, “10/01/2019” nel campo “Scadenza iscrizione corso”, “19.99” nel campo “Prezzo”. Clicca, per ogni lezione, sul tasto “Inserisci nuova lezione” andando a selezionare il file video nella finestra del file system che si apre. Dopo avere selezionato la lezione, viene inserita una riga nella tabella “Lezione del corso” insieme ad un campo “Nome” e una barra di upload che indica lo stato di caricamento del file video e un pulsante “X” per ogni riga della tabella in modo da poter cancellare una lezione in fase di caricamento o già caricata nel sistema. Mario compie questa operazione per 5 volte andando ad inserire 5 file video con nome “</w:t>
       </w:r>
       <w:proofErr w:type="spellStart"/>
       <w:r>
@@ -4898,54 +4840,22 @@
           <w:rFonts w:ascii="Garamond" w:hAnsi="Garamond"/>
           <w:lang w:val="it-IT"/>
         </w:rPr>
-        <w:t xml:space="preserve">Mario si accorge che la quinta lezione selezionata non è corretta, per cui, clicca sulla “X” della quinta riga andando a cancellare l’ultima lezione inserita. In seguito, Mario seleziona nuovamente una nuova lezione andando a cliccare su “Inserisci una nuova lezione” e seleziona nella finestra del file </w:t>
-      </w:r>
-      <w:proofErr w:type="spellStart"/>
-      <w:r>
-        <w:rPr>
-          <w:rFonts w:ascii="Garamond" w:hAnsi="Garamond"/>
-          <w:lang w:val="it-IT"/>
-        </w:rPr>
-        <w:t>system</w:t>
-      </w:r>
-      <w:proofErr w:type="spellEnd"/>
-      <w:r>
-        <w:rPr>
-          <w:rFonts w:ascii="Garamond" w:hAnsi="Garamond"/>
-          <w:lang w:val="it-IT"/>
-        </w:rPr>
-        <w:t xml:space="preserve"> il video “fourth.mp4” e, nella riga creata, inserisce il valore “Esempio di discorso in finlandese”. </w:t>
-      </w:r>
-    </w:p>
-    <w:p>
-      <w:pPr>
-        <w:rPr>
-          <w:rFonts w:ascii="Garamond" w:hAnsi="Garamond"/>
-          <w:lang w:val="it-IT"/>
-        </w:rPr>
-      </w:pPr>
-      <w:r>
-        <w:rPr>
-          <w:rFonts w:ascii="Garamond" w:hAnsi="Garamond"/>
-          <w:lang w:val="it-IT"/>
-        </w:rPr>
-        <w:t xml:space="preserve">Inserisce l’immagine di copertina andando a selezionare dal file </w:t>
-      </w:r>
-      <w:proofErr w:type="spellStart"/>
-      <w:r>
-        <w:rPr>
-          <w:rFonts w:ascii="Garamond" w:hAnsi="Garamond"/>
-          <w:lang w:val="it-IT"/>
-        </w:rPr>
-        <w:t>system</w:t>
-      </w:r>
-      <w:proofErr w:type="spellEnd"/>
-      <w:r>
-        <w:rPr>
-          <w:rFonts w:ascii="Garamond" w:hAnsi="Garamond"/>
-          <w:lang w:val="it-IT"/>
-        </w:rPr>
-        <w:t xml:space="preserve"> l’immagine “img.png” dopo aver cliccato su “Carica file” del campo “Immagine di copertina”. Infine, Mario clicca sul bottone “Conferma” e viene reindirizzato alla sua homepage dove può vedere il corso aggiunto nell’elenco dei corsi da lui tenuti con la scritta “In Attesa” nel campo “Stato”.</w:t>
+        <w:t xml:space="preserve">Mario si accorge che la quinta lezione selezionata non è corretta, per cui, clicca sulla “X” della quinta riga andando a cancellare l’ultima lezione inserita. In seguito, Mario seleziona nuovamente una nuova lezione andando a cliccare su “Inserisci una nuova lezione” e seleziona nella finestra del file system il video “fourth.mp4” e, nella riga creata, inserisce il valore “Esempio di discorso in finlandese”. </w:t>
+      </w:r>
+    </w:p>
+    <w:p>
+      <w:pPr>
+        <w:rPr>
+          <w:rFonts w:ascii="Garamond" w:hAnsi="Garamond"/>
+          <w:lang w:val="it-IT"/>
+        </w:rPr>
+      </w:pPr>
+      <w:r>
+        <w:rPr>
+          <w:rFonts w:ascii="Garamond" w:hAnsi="Garamond"/>
+          <w:lang w:val="it-IT"/>
+        </w:rPr>
+        <w:t>Inserisce l’immagine di copertina andando a selezionare dal file system l’immagine “img.png” dopo aver cliccato su “Carica file” del campo “Immagine di copertina”. Infine, Mario clicca sul bottone “Conferma” e viene reindirizzato alla sua homepage dove può vedere il corso aggiunto nell’elenco dei corsi da lui tenuti con la scritta “In Attesa” nel campo “Stato”.</w:t>
       </w:r>
     </w:p>
     <w:p>
@@ -5184,7 +5094,7 @@
           <wp:inline distT="0" distB="0" distL="0" distR="0" wp14:anchorId="79104029" wp14:editId="55660437">
             <wp:extent cx="3525775" cy="4195482"/>
             <wp:effectExtent l="0" t="0" r="5080" b="0"/>
-            <wp:docPr id="16" name="Picture 16" descr="A screenshot of a cell phone&#13;&#10;&#13;&#10;Description automatically generated"/>
+            <wp:docPr id="16" name="Picture 16" descr="A screenshot of a cell phone&#10;&#10;Description automatically generated"/>
             <wp:cNvGraphicFramePr>
               <a:graphicFrameLocks xmlns:a="http://schemas.openxmlformats.org/drawingml/2006/main" noChangeAspect="1"/>
             </wp:cNvGraphicFramePr>
@@ -5234,7 +5144,7 @@
     </w:p>
     <w:p>
       <w:pPr>
-        <w:pStyle w:val="ListParagraph"/>
+        <w:pStyle w:val="Paragrafoelenco"/>
         <w:numPr>
           <w:ilvl w:val="0"/>
           <w:numId w:val="21"/>
@@ -5257,7 +5167,7 @@
     </w:p>
     <w:p>
       <w:pPr>
-        <w:pStyle w:val="ListParagraph"/>
+        <w:pStyle w:val="Paragrafoelenco"/>
         <w:numPr>
           <w:ilvl w:val="0"/>
           <w:numId w:val="21"/>
@@ -5280,7 +5190,7 @@
     </w:p>
     <w:p>
       <w:pPr>
-        <w:pStyle w:val="ListParagraph"/>
+        <w:pStyle w:val="Paragrafoelenco"/>
         <w:numPr>
           <w:ilvl w:val="0"/>
           <w:numId w:val="21"/>
@@ -5303,7 +5213,7 @@
     </w:p>
     <w:p>
       <w:pPr>
-        <w:pStyle w:val="ListParagraph"/>
+        <w:pStyle w:val="Paragrafoelenco"/>
         <w:numPr>
           <w:ilvl w:val="0"/>
           <w:numId w:val="21"/>
@@ -5326,7 +5236,7 @@
     </w:p>
     <w:p>
       <w:pPr>
-        <w:pStyle w:val="ListParagraph"/>
+        <w:pStyle w:val="Paragrafoelenco"/>
         <w:numPr>
           <w:ilvl w:val="0"/>
           <w:numId w:val="21"/>
@@ -5462,7 +5372,7 @@
           <wp:inline distT="0" distB="0" distL="0" distR="0" wp14:anchorId="48F3CD37" wp14:editId="0E2BE6E0">
             <wp:extent cx="4144104" cy="4931260"/>
             <wp:effectExtent l="0" t="0" r="0" b="0"/>
-            <wp:docPr id="15" name="Picture 15" descr="A screenshot of a cell phone&#13;&#10;&#13;&#10;Description automatically generated"/>
+            <wp:docPr id="15" name="Picture 15" descr="A screenshot of a cell phone&#10;&#10;Description automatically generated"/>
             <wp:cNvGraphicFramePr>
               <a:graphicFrameLocks xmlns:a="http://schemas.openxmlformats.org/drawingml/2006/main" noChangeAspect="1"/>
             </wp:cNvGraphicFramePr>
@@ -5512,7 +5422,7 @@
     </w:p>
     <w:p>
       <w:pPr>
-        <w:pStyle w:val="ListParagraph"/>
+        <w:pStyle w:val="Paragrafoelenco"/>
         <w:numPr>
           <w:ilvl w:val="0"/>
           <w:numId w:val="21"/>
@@ -5535,7 +5445,7 @@
     </w:p>
     <w:p>
       <w:pPr>
-        <w:pStyle w:val="ListParagraph"/>
+        <w:pStyle w:val="Paragrafoelenco"/>
         <w:numPr>
           <w:ilvl w:val="0"/>
           <w:numId w:val="21"/>
@@ -5558,7 +5468,7 @@
     </w:p>
     <w:p>
       <w:pPr>
-        <w:pStyle w:val="ListParagraph"/>
+        <w:pStyle w:val="Paragrafoelenco"/>
         <w:numPr>
           <w:ilvl w:val="0"/>
           <w:numId w:val="21"/>
@@ -5581,7 +5491,7 @@
     </w:p>
     <w:p>
       <w:pPr>
-        <w:pStyle w:val="ListParagraph"/>
+        <w:pStyle w:val="Paragrafoelenco"/>
         <w:numPr>
           <w:ilvl w:val="0"/>
           <w:numId w:val="21"/>
@@ -5604,7 +5514,7 @@
     </w:p>
     <w:p>
       <w:pPr>
-        <w:pStyle w:val="ListParagraph"/>
+        <w:pStyle w:val="Paragrafoelenco"/>
         <w:numPr>
           <w:ilvl w:val="0"/>
           <w:numId w:val="21"/>
@@ -5750,7 +5660,7 @@
       <w:hyperlink r:id="rId19" w:history="1">
         <w:r>
           <w:rPr>
-            <w:rStyle w:val="Hyperlink"/>
+            <w:rStyle w:val="Collegamentoipertestuale"/>
             <w:rFonts w:ascii="Garamond" w:hAnsi="Garamond"/>
             <w:lang w:val="it-IT"/>
           </w:rPr>
@@ -5789,7 +5699,7 @@
           <wp:inline distT="0" distB="0" distL="0" distR="0" wp14:anchorId="5E03D110" wp14:editId="53782F33">
             <wp:extent cx="3734515" cy="3956612"/>
             <wp:effectExtent l="0" t="0" r="0" b="6350"/>
-            <wp:docPr id="12" name="Picture 12" descr="A screenshot of a cell phone&#13;&#10;&#13;&#10;Description automatically generated"/>
+            <wp:docPr id="12" name="Picture 12" descr="A screenshot of a cell phone&#10;&#10;Description automatically generated"/>
             <wp:cNvGraphicFramePr>
               <a:graphicFrameLocks xmlns:a="http://schemas.openxmlformats.org/drawingml/2006/main" noChangeAspect="1"/>
             </wp:cNvGraphicFramePr>
@@ -5908,7 +5818,7 @@
           <wp:inline distT="0" distB="0" distL="0" distR="0" wp14:anchorId="44B78FF1" wp14:editId="5119F747">
             <wp:extent cx="3763682" cy="2333280"/>
             <wp:effectExtent l="0" t="0" r="0" b="3810"/>
-            <wp:docPr id="14" name="Picture 14" descr="A screenshot of a cell phone&#13;&#10;&#13;&#10;Description automatically generated"/>
+            <wp:docPr id="14" name="Picture 14" descr="A screenshot of a cell phone&#10;&#10;Description automatically generated"/>
             <wp:cNvGraphicFramePr>
               <a:graphicFrameLocks xmlns:a="http://schemas.openxmlformats.org/drawingml/2006/main" noChangeAspect="1"/>
             </wp:cNvGraphicFramePr>
@@ -5966,23 +5876,7 @@
           <w:rFonts w:ascii="Garamond" w:hAnsi="Garamond"/>
           <w:lang w:val="it-IT"/>
         </w:rPr>
-        <w:t xml:space="preserve">Dopo aver letto il messaggio, Mario riscrive nella barra di ricerca, in cima alla pagina, le </w:t>
-      </w:r>
-      <w:proofErr w:type="spellStart"/>
-      <w:r>
-        <w:rPr>
-          <w:rFonts w:ascii="Garamond" w:hAnsi="Garamond"/>
-          <w:lang w:val="it-IT"/>
-        </w:rPr>
-        <w:t>keywords</w:t>
-      </w:r>
-      <w:proofErr w:type="spellEnd"/>
-      <w:r>
-        <w:rPr>
-          <w:rFonts w:ascii="Garamond" w:hAnsi="Garamond"/>
-          <w:lang w:val="it-IT"/>
-        </w:rPr>
-        <w:t xml:space="preserve"> “Photoshop Fotografia” andando a cliccare su “Cerca”. Mario visualizza nella tabella una serie di corsi nel seguente modo:</w:t>
+        <w:t>Dopo aver letto il messaggio, Mario riscrive nella barra di ricerca, in cima alla pagina, le keywords “Photoshop Fotografia” andando a cliccare su “Cerca”. Mario visualizza nella tabella una serie di corsi nel seguente modo:</w:t>
       </w:r>
     </w:p>
     <w:p>
@@ -6009,7 +5903,7 @@
           <wp:inline distT="0" distB="0" distL="0" distR="0" wp14:anchorId="6C3039C1" wp14:editId="11248E96">
             <wp:extent cx="3852338" cy="3405841"/>
             <wp:effectExtent l="0" t="0" r="0" b="0"/>
-            <wp:docPr id="21" name="Picture 21" descr="A screenshot of a cell phone&#13;&#10;&#13;&#10;Description automatically generated"/>
+            <wp:docPr id="21" name="Picture 21" descr="A screenshot of a cell phone&#10;&#10;Description automatically generated"/>
             <wp:cNvGraphicFramePr>
               <a:graphicFrameLocks xmlns:a="http://schemas.openxmlformats.org/drawingml/2006/main" noChangeAspect="1"/>
             </wp:cNvGraphicFramePr>
@@ -6787,7 +6681,7 @@
           <wp:inline distT="0" distB="0" distL="0" distR="0" wp14:anchorId="2C53DF53" wp14:editId="41B9C4D3">
             <wp:extent cx="2689203" cy="5318312"/>
             <wp:effectExtent l="0" t="0" r="3810" b="3175"/>
-            <wp:docPr id="23" name="Picture 23" descr="A screenshot of a cell phone&#13;&#10;&#13;&#10;Description automatically generated"/>
+            <wp:docPr id="23" name="Picture 23" descr="A screenshot of a cell phone&#10;&#10;Description automatically generated"/>
             <wp:cNvGraphicFramePr>
               <a:graphicFrameLocks xmlns:a="http://schemas.openxmlformats.org/drawingml/2006/main" noChangeAspect="1"/>
             </wp:cNvGraphicFramePr>
@@ -6901,12 +6795,12 @@
     </w:p>
     <w:p>
       <w:pPr>
-        <w:pStyle w:val="TOCHeading"/>
-        <w:rPr>
-          <w:lang w:val="it-IT"/>
-        </w:rPr>
-      </w:pPr>
-      <w:bookmarkStart w:id="2" w:name="_Toc433975260"/>
+        <w:pStyle w:val="Titolosommario"/>
+        <w:rPr>
+          <w:lang w:val="it-IT"/>
+        </w:rPr>
+      </w:pPr>
+      <w:bookmarkStart w:id="3" w:name="_Toc433975260"/>
       <w:r>
         <w:rPr>
           <w:lang w:val="it-IT"/>
@@ -6920,20 +6814,12 @@
         </w:rPr>
         <w:t xml:space="preserve">. </w:t>
       </w:r>
-      <w:bookmarkEnd w:id="2"/>
-      <w:r>
-        <w:rPr>
-          <w:lang w:val="it-IT"/>
-        </w:rPr>
-        <w:t xml:space="preserve">Requisiti </w:t>
-      </w:r>
-      <w:bookmarkStart w:id="3" w:name="_GoBack"/>
       <w:bookmarkEnd w:id="3"/>
       <w:r>
         <w:rPr>
           <w:lang w:val="it-IT"/>
         </w:rPr>
-        <w:t>Funzionali</w:t>
+        <w:t>Requisiti Funzionali</w:t>
       </w:r>
     </w:p>
     <w:p>
@@ -7702,6 +7588,7 @@
       <w:pPr>
         <w:rPr>
           <w:rFonts w:cs="Calibri"/>
+          <w:u w:val="single"/>
           <w:lang w:val="it-IT"/>
         </w:rPr>
       </w:pPr>
@@ -7729,7 +7616,7 @@
     </w:p>
     <w:p>
       <w:pPr>
-        <w:pStyle w:val="TOCHeading"/>
+        <w:pStyle w:val="Titolosommario"/>
         <w:rPr>
           <w:lang w:val="it-IT"/>
         </w:rPr>
@@ -7970,7 +7857,7 @@
     </w:p>
     <w:p>
       <w:pPr>
-        <w:pStyle w:val="TOCHeading"/>
+        <w:pStyle w:val="Titolosommario"/>
         <w:rPr>
           <w:lang w:val="it-IT"/>
         </w:rPr>
@@ -8056,7 +7943,7 @@
     </w:p>
     <w:p>
       <w:pPr>
-        <w:pStyle w:val="TOCHeading"/>
+        <w:pStyle w:val="Titolosommario"/>
         <w:rPr>
           <w:lang w:val="it-IT"/>
         </w:rPr>
@@ -8625,7 +8512,7 @@
 <w:ftr xmlns:wpc="http://schemas.microsoft.com/office/word/2010/wordprocessingCanvas" xmlns:cx="http://schemas.microsoft.com/office/drawing/2014/chartex" xmlns:cx1="http://schemas.microsoft.com/office/drawing/2015/9/8/chartex" xmlns:cx2="http://schemas.microsoft.com/office/drawing/2015/10/21/chartex" xmlns:cx3="http://schemas.microsoft.com/office/drawing/2016/5/9/chartex" xmlns:cx4="http://schemas.microsoft.com/office/drawing/2016/5/10/chartex" xmlns:cx5="http://schemas.microsoft.com/office/drawing/2016/5/11/chartex" xmlns:cx6="http://schemas.microsoft.com/office/drawing/2016/5/12/chartex" xmlns:cx7="http://schemas.microsoft.com/office/drawing/2016/5/13/chartex" xmlns:cx8="http://schemas.microsoft.com/office/drawing/2016/5/14/chartex" xmlns:mc="http://schemas.openxmlformats.org/markup-compatibility/2006" xmlns:aink="http://schemas.microsoft.com/office/drawing/2016/ink" xmlns:am3d="http://schemas.microsoft.com/office/drawing/2017/model3d" xmlns:o="urn:schemas-microsoft-com:office:office" xmlns:r="http://schemas.openxmlformats.org/officeDocument/2006/relationships" xmlns:m="http://schemas.openxmlformats.org/officeDocument/2006/math" xmlns:v="urn:schemas-microsoft-com:vml" xmlns:wp14="http://schemas.microsoft.com/office/word/2010/wordprocessingDrawing" xmlns:wp="http://schemas.openxmlformats.org/drawingml/2006/wordprocessingDrawing" xmlns:w10="urn:schemas-microsoft-com:office:word" xmlns:w="http://schemas.openxmlformats.org/wordprocessingml/2006/main" xmlns:w14="http://schemas.microsoft.com/office/word/2010/wordml" xmlns:w15="http://schemas.microsoft.com/office/word/2012/wordml" xmlns:w16cid="http://schemas.microsoft.com/office/word/2016/wordml/cid" xmlns:w16se="http://schemas.microsoft.com/office/word/2015/wordml/symex" xmlns:wpg="http://schemas.microsoft.com/office/word/2010/wordprocessingGroup" xmlns:wpi="http://schemas.microsoft.com/office/word/2010/wordprocessingInk" xmlns:wne="http://schemas.microsoft.com/office/word/2006/wordml" xmlns:wps="http://schemas.microsoft.com/office/word/2010/wordprocessingShape" mc:Ignorable="w14 w15 w16se w16cid wp14">
   <w:p>
     <w:pPr>
-      <w:pStyle w:val="Footer"/>
+      <w:pStyle w:val="Pidipagina"/>
       <w:rPr>
         <w:color w:val="0070C0"/>
         <w:lang w:val="it-IT"/>
@@ -10691,7 +10578,7 @@
     <w:lvl w:ilvl="0">
       <w:start w:val="1"/>
       <w:numFmt w:val="upperRoman"/>
-      <w:pStyle w:val="TOC1"/>
+      <w:pStyle w:val="Sommario1"/>
       <w:lvlText w:val="%1."/>
       <w:lvlJc w:val="left"/>
       <w:pPr>
@@ -11803,15 +11690,15 @@
     <w:lsdException w:name="Hashtag" w:semiHidden="1" w:unhideWhenUsed="1"/>
     <w:lsdException w:name="Unresolved Mention" w:semiHidden="1" w:unhideWhenUsed="1"/>
   </w:latentStyles>
-  <w:style w:type="paragraph" w:default="1" w:styleId="Normal">
+  <w:style w:type="paragraph" w:default="1" w:styleId="Normale">
     <w:name w:val="Normal"/>
     <w:qFormat/>
   </w:style>
-  <w:style w:type="paragraph" w:styleId="Heading1">
+  <w:style w:type="paragraph" w:styleId="Titolo1">
     <w:name w:val="heading 1"/>
-    <w:basedOn w:val="Normal"/>
-    <w:next w:val="Normal"/>
-    <w:link w:val="Heading1Char"/>
+    <w:basedOn w:val="Normale"/>
+    <w:next w:val="Normale"/>
+    <w:link w:val="Titolo1Carattere"/>
     <w:uiPriority w:val="9"/>
     <w:qFormat/>
     <w:pPr>
@@ -11830,11 +11717,11 @@
       <w:szCs w:val="36"/>
     </w:rPr>
   </w:style>
-  <w:style w:type="paragraph" w:styleId="Heading2">
+  <w:style w:type="paragraph" w:styleId="Titolo2">
     <w:name w:val="heading 2"/>
-    <w:basedOn w:val="Normal"/>
-    <w:next w:val="Normal"/>
-    <w:link w:val="Heading2Char"/>
+    <w:basedOn w:val="Normale"/>
+    <w:next w:val="Normale"/>
+    <w:link w:val="Titolo2Carattere"/>
     <w:uiPriority w:val="9"/>
     <w:unhideWhenUsed/>
     <w:qFormat/>
@@ -11851,11 +11738,11 @@
       <w:szCs w:val="26"/>
     </w:rPr>
   </w:style>
-  <w:style w:type="paragraph" w:styleId="Heading3">
+  <w:style w:type="paragraph" w:styleId="Titolo3">
     <w:name w:val="heading 3"/>
-    <w:basedOn w:val="Normal"/>
-    <w:next w:val="Normal"/>
-    <w:link w:val="Heading3Char"/>
+    <w:basedOn w:val="Normale"/>
+    <w:next w:val="Normale"/>
+    <w:link w:val="Titolo3Carattere"/>
     <w:uiPriority w:val="9"/>
     <w:unhideWhenUsed/>
     <w:qFormat/>
@@ -11874,11 +11761,11 @@
       <w:szCs w:val="24"/>
     </w:rPr>
   </w:style>
-  <w:style w:type="paragraph" w:styleId="Heading4">
+  <w:style w:type="paragraph" w:styleId="Titolo4">
     <w:name w:val="heading 4"/>
-    <w:basedOn w:val="Normal"/>
-    <w:next w:val="Normal"/>
-    <w:link w:val="Heading4Char"/>
+    <w:basedOn w:val="Normale"/>
+    <w:next w:val="Normale"/>
+    <w:link w:val="Titolo4Carattere"/>
     <w:uiPriority w:val="9"/>
     <w:unhideWhenUsed/>
     <w:qFormat/>
@@ -11895,11 +11782,11 @@
       <w:color w:val="DF1010" w:themeColor="accent1" w:themeShade="BF"/>
     </w:rPr>
   </w:style>
-  <w:style w:type="paragraph" w:styleId="Heading5">
+  <w:style w:type="paragraph" w:styleId="Titolo5">
     <w:name w:val="heading 5"/>
-    <w:basedOn w:val="Normal"/>
-    <w:next w:val="Normal"/>
-    <w:link w:val="Heading5Char"/>
+    <w:basedOn w:val="Normale"/>
+    <w:next w:val="Normale"/>
+    <w:link w:val="Titolo5Carattere"/>
     <w:uiPriority w:val="9"/>
     <w:unhideWhenUsed/>
     <w:qFormat/>
@@ -11915,13 +11802,13 @@
       <w:color w:val="DF1010" w:themeColor="accent1" w:themeShade="BF"/>
     </w:rPr>
   </w:style>
-  <w:style w:type="character" w:default="1" w:styleId="DefaultParagraphFont">
+  <w:style w:type="character" w:default="1" w:styleId="Carpredefinitoparagrafo">
     <w:name w:val="Default Paragraph Font"/>
     <w:uiPriority w:val="1"/>
     <w:semiHidden/>
     <w:unhideWhenUsed/>
   </w:style>
-  <w:style w:type="table" w:default="1" w:styleId="TableNormal">
+  <w:style w:type="table" w:default="1" w:styleId="Tabellanormale">
     <w:name w:val="Normal Table"/>
     <w:uiPriority w:val="99"/>
     <w:semiHidden/>
@@ -11936,7 +11823,7 @@
       </w:tblCellMar>
     </w:tblPr>
   </w:style>
-  <w:style w:type="numbering" w:default="1" w:styleId="NoList">
+  <w:style w:type="numbering" w:default="1" w:styleId="Nessunelenco">
     <w:name w:val="No List"/>
     <w:uiPriority w:val="99"/>
     <w:semiHidden/>
@@ -11944,27 +11831,27 @@
   </w:style>
   <w:style w:type="paragraph" w:customStyle="1" w:styleId="Logo">
     <w:name w:val="Logo"/>
-    <w:basedOn w:val="Normal"/>
+    <w:basedOn w:val="Normale"/>
     <w:uiPriority w:val="99"/>
     <w:unhideWhenUsed/>
     <w:pPr>
       <w:spacing w:before="600"/>
     </w:pPr>
   </w:style>
-  <w:style w:type="character" w:styleId="PlaceholderText">
+  <w:style w:type="character" w:styleId="Testosegnaposto">
     <w:name w:val="Placeholder Text"/>
-    <w:basedOn w:val="DefaultParagraphFont"/>
+    <w:basedOn w:val="Carpredefinitoparagrafo"/>
     <w:uiPriority w:val="99"/>
     <w:semiHidden/>
     <w:rPr>
       <w:color w:val="808080"/>
     </w:rPr>
   </w:style>
-  <w:style w:type="paragraph" w:styleId="Title">
+  <w:style w:type="paragraph" w:styleId="Titolo">
     <w:name w:val="Title"/>
-    <w:basedOn w:val="Normal"/>
-    <w:next w:val="Normal"/>
-    <w:link w:val="TitleChar"/>
+    <w:basedOn w:val="Normale"/>
+    <w:next w:val="Normale"/>
+    <w:link w:val="TitoloCarattere"/>
     <w:uiPriority w:val="10"/>
     <w:qFormat/>
     <w:pPr>
@@ -11979,10 +11866,10 @@
       <w:szCs w:val="96"/>
     </w:rPr>
   </w:style>
-  <w:style w:type="character" w:customStyle="1" w:styleId="TitleChar">
-    <w:name w:val="Title Char"/>
-    <w:basedOn w:val="DefaultParagraphFont"/>
-    <w:link w:val="Title"/>
+  <w:style w:type="character" w:customStyle="1" w:styleId="TitoloCarattere">
+    <w:name w:val="Titolo Carattere"/>
+    <w:basedOn w:val="Carpredefinitoparagrafo"/>
+    <w:link w:val="Titolo"/>
     <w:uiPriority w:val="10"/>
     <w:rPr>
       <w:rFonts w:asciiTheme="majorHAnsi" w:eastAsiaTheme="majorEastAsia" w:hAnsiTheme="majorHAnsi" w:cstheme="majorBidi"/>
@@ -11992,11 +11879,11 @@
       <w:szCs w:val="96"/>
     </w:rPr>
   </w:style>
-  <w:style w:type="paragraph" w:styleId="Subtitle">
+  <w:style w:type="paragraph" w:styleId="Sottotitolo">
     <w:name w:val="Subtitle"/>
-    <w:basedOn w:val="Normal"/>
-    <w:next w:val="Normal"/>
-    <w:link w:val="SubtitleChar"/>
+    <w:basedOn w:val="Normale"/>
+    <w:next w:val="Normale"/>
+    <w:link w:val="SottotitoloCarattere"/>
     <w:uiPriority w:val="11"/>
     <w:qFormat/>
     <w:pPr>
@@ -12010,17 +11897,17 @@
       <w:szCs w:val="32"/>
     </w:rPr>
   </w:style>
-  <w:style w:type="character" w:customStyle="1" w:styleId="SubtitleChar">
-    <w:name w:val="Subtitle Char"/>
-    <w:basedOn w:val="DefaultParagraphFont"/>
-    <w:link w:val="Subtitle"/>
+  <w:style w:type="character" w:customStyle="1" w:styleId="SottotitoloCarattere">
+    <w:name w:val="Sottotitolo Carattere"/>
+    <w:basedOn w:val="Carpredefinitoparagrafo"/>
+    <w:link w:val="Sottotitolo"/>
     <w:uiPriority w:val="11"/>
     <w:rPr>
       <w:sz w:val="32"/>
       <w:szCs w:val="32"/>
     </w:rPr>
   </w:style>
-  <w:style w:type="paragraph" w:styleId="NoSpacing">
+  <w:style w:type="paragraph" w:styleId="Nessunaspaziatura">
     <w:name w:val="No Spacing"/>
     <w:uiPriority w:val="1"/>
     <w:qFormat/>
@@ -12028,9 +11915,9 @@
       <w:spacing w:after="0" w:line="240" w:lineRule="auto"/>
     </w:pPr>
   </w:style>
-  <w:style w:type="table" w:styleId="TableGrid">
+  <w:style w:type="table" w:styleId="Grigliatabella">
     <w:name w:val="Table Grid"/>
-    <w:basedOn w:val="TableNormal"/>
+    <w:basedOn w:val="Tabellanormale"/>
     <w:uiPriority w:val="39"/>
     <w:pPr>
       <w:spacing w:after="0" w:line="240" w:lineRule="auto"/>
@@ -12048,7 +11935,7 @@
   </w:style>
   <w:style w:type="paragraph" w:customStyle="1" w:styleId="Recapiti">
     <w:name w:val="Recapiti"/>
-    <w:basedOn w:val="NoSpacing"/>
+    <w:basedOn w:val="Nessunaspaziatura"/>
     <w:uiPriority w:val="99"/>
     <w:qFormat/>
     <w:rPr>
@@ -12059,16 +11946,16 @@
   </w:style>
   <w:style w:type="paragraph" w:customStyle="1" w:styleId="Spaziotabella">
     <w:name w:val="Spazio tabella"/>
-    <w:basedOn w:val="NoSpacing"/>
+    <w:basedOn w:val="Nessunaspaziatura"/>
     <w:uiPriority w:val="99"/>
     <w:pPr>
       <w:spacing w:line="14" w:lineRule="exact"/>
     </w:pPr>
   </w:style>
-  <w:style w:type="paragraph" w:styleId="Header">
+  <w:style w:type="paragraph" w:styleId="Intestazione">
     <w:name w:val="header"/>
-    <w:basedOn w:val="Normal"/>
-    <w:link w:val="HeaderChar"/>
+    <w:basedOn w:val="Normale"/>
+    <w:link w:val="IntestazioneCarattere"/>
     <w:uiPriority w:val="99"/>
     <w:unhideWhenUsed/>
     <w:pPr>
@@ -12079,16 +11966,16 @@
       <w:spacing w:after="0" w:line="240" w:lineRule="auto"/>
     </w:pPr>
   </w:style>
-  <w:style w:type="character" w:customStyle="1" w:styleId="HeaderChar">
-    <w:name w:val="Header Char"/>
-    <w:basedOn w:val="DefaultParagraphFont"/>
-    <w:link w:val="Header"/>
+  <w:style w:type="character" w:customStyle="1" w:styleId="IntestazioneCarattere">
+    <w:name w:val="Intestazione Carattere"/>
+    <w:basedOn w:val="Carpredefinitoparagrafo"/>
+    <w:link w:val="Intestazione"/>
     <w:uiPriority w:val="99"/>
   </w:style>
-  <w:style w:type="paragraph" w:styleId="Footer">
+  <w:style w:type="paragraph" w:styleId="Pidipagina">
     <w:name w:val="footer"/>
-    <w:basedOn w:val="Normal"/>
-    <w:link w:val="FooterChar"/>
+    <w:basedOn w:val="Normale"/>
+    <w:link w:val="PidipaginaCarattere"/>
     <w:uiPriority w:val="99"/>
     <w:unhideWhenUsed/>
     <w:qFormat/>
@@ -12103,10 +11990,10 @@
       <w:szCs w:val="16"/>
     </w:rPr>
   </w:style>
-  <w:style w:type="character" w:customStyle="1" w:styleId="FooterChar">
-    <w:name w:val="Footer Char"/>
-    <w:basedOn w:val="DefaultParagraphFont"/>
-    <w:link w:val="Footer"/>
+  <w:style w:type="character" w:customStyle="1" w:styleId="PidipaginaCarattere">
+    <w:name w:val="Piè di pagina Carattere"/>
+    <w:basedOn w:val="Carpredefinitoparagrafo"/>
+    <w:link w:val="Pidipagina"/>
     <w:uiPriority w:val="99"/>
     <w:rPr>
       <w:rFonts w:asciiTheme="majorHAnsi" w:eastAsiaTheme="majorEastAsia" w:hAnsiTheme="majorHAnsi" w:cstheme="majorBidi"/>
@@ -12116,10 +12003,10 @@
       <w:szCs w:val="16"/>
     </w:rPr>
   </w:style>
-  <w:style w:type="character" w:customStyle="1" w:styleId="Heading1Char">
-    <w:name w:val="Heading 1 Char"/>
-    <w:basedOn w:val="DefaultParagraphFont"/>
-    <w:link w:val="Heading1"/>
+  <w:style w:type="character" w:customStyle="1" w:styleId="Titolo1Carattere">
+    <w:name w:val="Titolo 1 Carattere"/>
+    <w:basedOn w:val="Carpredefinitoparagrafo"/>
+    <w:link w:val="Titolo1"/>
     <w:uiPriority w:val="9"/>
     <w:rPr>
       <w:rFonts w:asciiTheme="majorHAnsi" w:eastAsiaTheme="majorEastAsia" w:hAnsiTheme="majorHAnsi" w:cstheme="majorBidi"/>
@@ -12128,10 +12015,10 @@
       <w:szCs w:val="36"/>
     </w:rPr>
   </w:style>
-  <w:style w:type="character" w:customStyle="1" w:styleId="Heading2Char">
-    <w:name w:val="Heading 2 Char"/>
-    <w:basedOn w:val="DefaultParagraphFont"/>
-    <w:link w:val="Heading2"/>
+  <w:style w:type="character" w:customStyle="1" w:styleId="Titolo2Carattere">
+    <w:name w:val="Titolo 2 Carattere"/>
+    <w:basedOn w:val="Carpredefinitoparagrafo"/>
+    <w:link w:val="Titolo2"/>
     <w:uiPriority w:val="9"/>
     <w:rPr>
       <w:b/>
@@ -12140,10 +12027,10 @@
       <w:szCs w:val="26"/>
     </w:rPr>
   </w:style>
-  <w:style w:type="paragraph" w:styleId="TOCHeading">
+  <w:style w:type="paragraph" w:styleId="Titolosommario">
     <w:name w:val="TOC Heading"/>
-    <w:basedOn w:val="Heading1"/>
-    <w:next w:val="Normal"/>
+    <w:basedOn w:val="Titolo1"/>
+    <w:next w:val="Normale"/>
     <w:uiPriority w:val="39"/>
     <w:unhideWhenUsed/>
     <w:qFormat/>
@@ -12161,10 +12048,10 @@
       <w:szCs w:val="72"/>
     </w:rPr>
   </w:style>
-  <w:style w:type="paragraph" w:styleId="TOC1">
+  <w:style w:type="paragraph" w:styleId="Sommario1">
     <w:name w:val="toc 1"/>
-    <w:basedOn w:val="Normal"/>
-    <w:next w:val="Normal"/>
+    <w:basedOn w:val="Normale"/>
+    <w:next w:val="Normale"/>
     <w:autoRedefine/>
     <w:uiPriority w:val="39"/>
     <w:unhideWhenUsed/>
@@ -12188,10 +12075,10 @@
       <w:lang w:val="it-IT"/>
     </w:rPr>
   </w:style>
-  <w:style w:type="paragraph" w:styleId="TOC2">
+  <w:style w:type="paragraph" w:styleId="Sommario2">
     <w:name w:val="toc 2"/>
-    <w:basedOn w:val="Normal"/>
-    <w:next w:val="Normal"/>
+    <w:basedOn w:val="Normale"/>
+    <w:next w:val="Normale"/>
     <w:autoRedefine/>
     <w:uiPriority w:val="39"/>
     <w:unhideWhenUsed/>
@@ -12207,9 +12094,9 @@
       <w:szCs w:val="22"/>
     </w:rPr>
   </w:style>
-  <w:style w:type="character" w:styleId="Hyperlink">
+  <w:style w:type="character" w:styleId="Collegamentoipertestuale">
     <w:name w:val="Hyperlink"/>
-    <w:basedOn w:val="DefaultParagraphFont"/>
+    <w:basedOn w:val="Carpredefinitoparagrafo"/>
     <w:uiPriority w:val="99"/>
     <w:unhideWhenUsed/>
     <w:rPr>
@@ -12217,10 +12104,10 @@
       <w:u w:val="single"/>
     </w:rPr>
   </w:style>
-  <w:style w:type="character" w:customStyle="1" w:styleId="Heading3Char">
-    <w:name w:val="Heading 3 Char"/>
-    <w:basedOn w:val="DefaultParagraphFont"/>
-    <w:link w:val="Heading3"/>
+  <w:style w:type="character" w:customStyle="1" w:styleId="Titolo3Carattere">
+    <w:name w:val="Titolo 3 Carattere"/>
+    <w:basedOn w:val="Carpredefinitoparagrafo"/>
+    <w:link w:val="Titolo3"/>
     <w:uiPriority w:val="9"/>
     <w:rPr>
       <w:b/>
@@ -12233,7 +12120,7 @@
   </w:style>
   <w:style w:type="paragraph" w:customStyle="1" w:styleId="Logoalt">
     <w:name w:val="Logo alt."/>
-    <w:basedOn w:val="Normal"/>
+    <w:basedOn w:val="Normale"/>
     <w:uiPriority w:val="99"/>
     <w:unhideWhenUsed/>
     <w:pPr>
@@ -12243,7 +12130,7 @@
   </w:style>
   <w:style w:type="paragraph" w:customStyle="1" w:styleId="Pidipaginaalt">
     <w:name w:val="Piè di pagina alt."/>
-    <w:basedOn w:val="Normal"/>
+    <w:basedOn w:val="Normale"/>
     <w:uiPriority w:val="99"/>
     <w:unhideWhenUsed/>
     <w:qFormat/>
@@ -12259,7 +12146,7 @@
   </w:style>
   <w:style w:type="table" w:customStyle="1" w:styleId="Tabellasuggerimento">
     <w:name w:val="Tabella suggerimento"/>
-    <w:basedOn w:val="TableNormal"/>
+    <w:basedOn w:val="Tabellanormale"/>
     <w:uiPriority w:val="99"/>
     <w:pPr>
       <w:spacing w:after="0" w:line="240" w:lineRule="auto"/>
@@ -12288,7 +12175,7 @@
   </w:style>
   <w:style w:type="paragraph" w:customStyle="1" w:styleId="Testosuggerimento">
     <w:name w:val="Testo suggerimento"/>
-    <w:basedOn w:val="Normal"/>
+    <w:basedOn w:val="Normale"/>
     <w:uiPriority w:val="99"/>
     <w:pPr>
       <w:spacing w:before="160" w:after="160" w:line="264" w:lineRule="auto"/>
@@ -12304,7 +12191,7 @@
   </w:style>
   <w:style w:type="paragraph" w:customStyle="1" w:styleId="Icona">
     <w:name w:val="Icona"/>
-    <w:basedOn w:val="Normal"/>
+    <w:basedOn w:val="Normale"/>
     <w:uiPriority w:val="99"/>
     <w:unhideWhenUsed/>
     <w:qFormat/>
@@ -12313,10 +12200,10 @@
       <w:jc w:val="center"/>
     </w:pPr>
   </w:style>
-  <w:style w:type="character" w:customStyle="1" w:styleId="Heading4Char">
-    <w:name w:val="Heading 4 Char"/>
-    <w:basedOn w:val="DefaultParagraphFont"/>
-    <w:link w:val="Heading4"/>
+  <w:style w:type="character" w:customStyle="1" w:styleId="Titolo4Carattere">
+    <w:name w:val="Titolo 4 Carattere"/>
+    <w:basedOn w:val="Carpredefinitoparagrafo"/>
+    <w:link w:val="Titolo4"/>
     <w:uiPriority w:val="9"/>
     <w:rPr>
       <w:rFonts w:asciiTheme="majorHAnsi" w:eastAsiaTheme="majorEastAsia" w:hAnsiTheme="majorHAnsi" w:cstheme="majorBidi"/>
@@ -12327,7 +12214,7 @@
   </w:style>
   <w:style w:type="table" w:customStyle="1" w:styleId="Tabellafinanziaria">
     <w:name w:val="Tabella finanziaria"/>
-    <w:basedOn w:val="TableNormal"/>
+    <w:basedOn w:val="Tabellanormale"/>
     <w:uiPriority w:val="99"/>
     <w:pPr>
       <w:spacing w:before="60" w:after="60" w:line="240" w:lineRule="auto"/>
@@ -12382,10 +12269,10 @@
       </w:tcPr>
     </w:tblStylePr>
   </w:style>
-  <w:style w:type="paragraph" w:styleId="TOC3">
+  <w:style w:type="paragraph" w:styleId="Sommario3">
     <w:name w:val="toc 3"/>
-    <w:basedOn w:val="Normal"/>
-    <w:next w:val="Normal"/>
+    <w:basedOn w:val="Normale"/>
+    <w:next w:val="Normale"/>
     <w:autoRedefine/>
     <w:uiPriority w:val="39"/>
     <w:semiHidden/>
@@ -12395,10 +12282,10 @@
       <w:ind w:left="720" w:right="3240"/>
     </w:pPr>
   </w:style>
-  <w:style w:type="paragraph" w:styleId="TOC4">
+  <w:style w:type="paragraph" w:styleId="Sommario4">
     <w:name w:val="toc 4"/>
-    <w:basedOn w:val="Normal"/>
-    <w:next w:val="Normal"/>
+    <w:basedOn w:val="Normale"/>
+    <w:next w:val="Normale"/>
     <w:autoRedefine/>
     <w:uiPriority w:val="39"/>
     <w:semiHidden/>
@@ -12410,7 +12297,7 @@
   </w:style>
   <w:style w:type="paragraph" w:customStyle="1" w:styleId="Kontaktopplysninger">
     <w:name w:val="Kontaktopplysninger"/>
-    <w:basedOn w:val="NoSpacing"/>
+    <w:basedOn w:val="Nessunaspaziatura"/>
     <w:uiPriority w:val="99"/>
     <w:qFormat/>
     <w:rsid w:val="007D5C6E"/>
@@ -12422,17 +12309,17 @@
   </w:style>
   <w:style w:type="paragraph" w:customStyle="1" w:styleId="Tabellomrde">
     <w:name w:val="Tabellområde"/>
-    <w:basedOn w:val="NoSpacing"/>
+    <w:basedOn w:val="Nessunaspaziatura"/>
     <w:uiPriority w:val="99"/>
     <w:rsid w:val="007D5C6E"/>
     <w:pPr>
       <w:spacing w:line="14" w:lineRule="exact"/>
     </w:pPr>
   </w:style>
-  <w:style w:type="paragraph" w:styleId="BalloonText">
+  <w:style w:type="paragraph" w:styleId="Testofumetto">
     <w:name w:val="Balloon Text"/>
-    <w:basedOn w:val="Normal"/>
-    <w:link w:val="BalloonTextChar"/>
+    <w:basedOn w:val="Normale"/>
+    <w:link w:val="TestofumettoCarattere"/>
     <w:uiPriority w:val="99"/>
     <w:semiHidden/>
     <w:unhideWhenUsed/>
@@ -12446,10 +12333,10 @@
       <w:szCs w:val="16"/>
     </w:rPr>
   </w:style>
-  <w:style w:type="character" w:customStyle="1" w:styleId="BalloonTextChar">
-    <w:name w:val="Balloon Text Char"/>
-    <w:basedOn w:val="DefaultParagraphFont"/>
-    <w:link w:val="BalloonText"/>
+  <w:style w:type="character" w:customStyle="1" w:styleId="TestofumettoCarattere">
+    <w:name w:val="Testo fumetto Carattere"/>
+    <w:basedOn w:val="Carpredefinitoparagrafo"/>
+    <w:link w:val="Testofumetto"/>
     <w:uiPriority w:val="99"/>
     <w:semiHidden/>
     <w:rsid w:val="006B4A8D"/>
@@ -12459,10 +12346,10 @@
       <w:szCs w:val="16"/>
     </w:rPr>
   </w:style>
-  <w:style w:type="character" w:customStyle="1" w:styleId="Heading5Char">
-    <w:name w:val="Heading 5 Char"/>
-    <w:basedOn w:val="DefaultParagraphFont"/>
-    <w:link w:val="Heading5"/>
+  <w:style w:type="character" w:customStyle="1" w:styleId="Titolo5Carattere">
+    <w:name w:val="Titolo 5 Carattere"/>
+    <w:basedOn w:val="Carpredefinitoparagrafo"/>
+    <w:link w:val="Titolo5"/>
     <w:uiPriority w:val="9"/>
     <w:rsid w:val="00556F1B"/>
     <w:rPr>
@@ -12470,9 +12357,9 @@
       <w:color w:val="DF1010" w:themeColor="accent1" w:themeShade="BF"/>
     </w:rPr>
   </w:style>
-  <w:style w:type="paragraph" w:styleId="ListParagraph">
+  <w:style w:type="paragraph" w:styleId="Paragrafoelenco">
     <w:name w:val="List Paragraph"/>
-    <w:basedOn w:val="Normal"/>
+    <w:basedOn w:val="Normale"/>
     <w:uiPriority w:val="34"/>
     <w:qFormat/>
     <w:rsid w:val="005E26CE"/>
@@ -12498,7 +12385,7 @@
   </w:style>
   <w:style w:type="paragraph" w:customStyle="1" w:styleId="Contenutotabella">
     <w:name w:val="Contenuto tabella"/>
-    <w:basedOn w:val="Normal"/>
+    <w:basedOn w:val="Normale"/>
     <w:rsid w:val="00C7789C"/>
     <w:pPr>
       <w:widowControl w:val="0"/>
@@ -12517,7 +12404,7 @@
   </w:style>
   <w:style w:type="character" w:customStyle="1" w:styleId="InternetLink">
     <w:name w:val="Internet Link"/>
-    <w:basedOn w:val="DefaultParagraphFont"/>
+    <w:basedOn w:val="Carpredefinitoparagrafo"/>
     <w:uiPriority w:val="99"/>
     <w:unhideWhenUsed/>
     <w:rsid w:val="00CA57FE"/>
@@ -12771,7 +12658,7 @@
 </file>
 
 <file path=customXml/itemProps3.xml><?xml version="1.0" encoding="utf-8"?>
-<ds:datastoreItem xmlns:ds="http://schemas.openxmlformats.org/officeDocument/2006/customXml" ds:itemID="{CE23F901-84FB-2548-8451-B8DB15A24FFE}">
+<ds:datastoreItem xmlns:ds="http://schemas.openxmlformats.org/officeDocument/2006/customXml" ds:itemID="{1CCD37FA-FE31-4220-8C8D-88B2E04308CA}">
   <ds:schemaRefs>
     <ds:schemaRef ds:uri="http://schemas.openxmlformats.org/officeDocument/2006/bibliography"/>
   </ds:schemaRefs>

</xml_diff>